<commit_message>
update the code Java
</commit_message>
<xml_diff>
--- a/Documents/Informe proyecto integrador.docx
+++ b/Documents/Informe proyecto integrador.docx
@@ -176,18 +176,6 @@
             <w:t>Gustavo Barrera Martínez</w:t>
           </w:r>
         </w:p>
-        <w:p>
-          <w:pPr>
-            <w:pStyle w:val="Autor"/>
-            <w:rPr>
-              <w:rFonts w:ascii="Segoe UI}" w:hAnsi="Segoe UI}"/>
-              <w:caps w:val="0"/>
-              <w:color w:val="000000" w:themeColor="text1"/>
-              <w:sz w:val="26"/>
-              <w:szCs w:val="16"/>
-            </w:rPr>
-          </w:pPr>
-        </w:p>
       </w:sdtContent>
     </w:sdt>
     <w:p>
@@ -544,7 +532,7 @@
           <w:r>
             <w:fldChar w:fldCharType="separate"/>
           </w:r>
-          <w:hyperlink w:anchor="_Toc164833833" w:history="1">
+          <w:hyperlink w:anchor="_Toc165484614" w:history="1">
             <w:r>
               <w:rPr>
                 <w:rStyle w:val="Hipervnculo"/>
@@ -574,7 +562,7 @@
                 <w:noProof/>
                 <w:webHidden/>
               </w:rPr>
-              <w:instrText xml:space="preserve"> PAGEREF _Toc164833833 \h </w:instrText>
+              <w:instrText xml:space="preserve"> PAGEREF _Toc165484614 \h </w:instrText>
             </w:r>
             <w:r>
               <w:rPr>
@@ -616,7 +604,7 @@
               <w:noProof/>
             </w:rPr>
           </w:pPr>
-          <w:hyperlink w:anchor="_Toc164833834" w:history="1">
+          <w:hyperlink w:anchor="_Toc165484615" w:history="1">
             <w:r>
               <w:rPr>
                 <w:rStyle w:val="Hipervnculo"/>
@@ -646,7 +634,7 @@
                 <w:noProof/>
                 <w:webHidden/>
               </w:rPr>
-              <w:instrText xml:space="preserve"> PAGEREF _Toc164833834 \h </w:instrText>
+              <w:instrText xml:space="preserve"> PAGEREF _Toc165484615 \h </w:instrText>
             </w:r>
             <w:r>
               <w:rPr>
@@ -688,7 +676,7 @@
               <w:noProof/>
             </w:rPr>
           </w:pPr>
-          <w:hyperlink w:anchor="_Toc164833835" w:history="1">
+          <w:hyperlink w:anchor="_Toc165484616" w:history="1">
             <w:r>
               <w:rPr>
                 <w:rStyle w:val="Hipervnculo"/>
@@ -718,7 +706,7 @@
                 <w:noProof/>
                 <w:webHidden/>
               </w:rPr>
-              <w:instrText xml:space="preserve"> PAGEREF _Toc164833835 \h </w:instrText>
+              <w:instrText xml:space="preserve"> PAGEREF _Toc165484616 \h </w:instrText>
             </w:r>
             <w:r>
               <w:rPr>
@@ -760,7 +748,7 @@
               <w:noProof/>
             </w:rPr>
           </w:pPr>
-          <w:hyperlink w:anchor="_Toc164833836" w:history="1">
+          <w:hyperlink w:anchor="_Toc165484617" w:history="1">
             <w:r>
               <w:rPr>
                 <w:rStyle w:val="Hipervnculo"/>
@@ -790,7 +778,7 @@
                 <w:noProof/>
                 <w:webHidden/>
               </w:rPr>
-              <w:instrText xml:space="preserve"> PAGEREF _Toc164833836 \h </w:instrText>
+              <w:instrText xml:space="preserve"> PAGEREF _Toc165484617 \h </w:instrText>
             </w:r>
             <w:r>
               <w:rPr>
@@ -832,7 +820,7 @@
               <w:noProof/>
             </w:rPr>
           </w:pPr>
-          <w:hyperlink w:anchor="_Toc164833837" w:history="1">
+          <w:hyperlink w:anchor="_Toc165484618" w:history="1">
             <w:r>
               <w:rPr>
                 <w:rStyle w:val="Hipervnculo"/>
@@ -862,7 +850,7 @@
                 <w:noProof/>
                 <w:webHidden/>
               </w:rPr>
-              <w:instrText xml:space="preserve"> PAGEREF _Toc164833837 \h </w:instrText>
+              <w:instrText xml:space="preserve"> PAGEREF _Toc165484618 \h </w:instrText>
             </w:r>
             <w:r>
               <w:rPr>
@@ -904,7 +892,7 @@
               <w:noProof/>
             </w:rPr>
           </w:pPr>
-          <w:hyperlink w:anchor="_Toc164833838" w:history="1">
+          <w:hyperlink w:anchor="_Toc165484619" w:history="1">
             <w:r>
               <w:rPr>
                 <w:rStyle w:val="Hipervnculo"/>
@@ -934,7 +922,7 @@
                 <w:noProof/>
                 <w:webHidden/>
               </w:rPr>
-              <w:instrText xml:space="preserve"> PAGEREF _Toc164833838 \h </w:instrText>
+              <w:instrText xml:space="preserve"> PAGEREF _Toc165484619 \h </w:instrText>
             </w:r>
             <w:r>
               <w:rPr>
@@ -976,7 +964,7 @@
               <w:noProof/>
             </w:rPr>
           </w:pPr>
-          <w:hyperlink w:anchor="_Toc164833839" w:history="1">
+          <w:hyperlink w:anchor="_Toc165484620" w:history="1">
             <w:r>
               <w:rPr>
                 <w:rStyle w:val="Hipervnculo"/>
@@ -1006,7 +994,7 @@
                 <w:noProof/>
                 <w:webHidden/>
               </w:rPr>
-              <w:instrText xml:space="preserve"> PAGEREF _Toc164833839 \h </w:instrText>
+              <w:instrText xml:space="preserve"> PAGEREF _Toc165484620 \h </w:instrText>
             </w:r>
             <w:r>
               <w:rPr>
@@ -1048,7 +1036,7 @@
               <w:noProof/>
             </w:rPr>
           </w:pPr>
-          <w:hyperlink w:anchor="_Toc164833840" w:history="1">
+          <w:hyperlink w:anchor="_Toc165484621" w:history="1">
             <w:r>
               <w:rPr>
                 <w:rStyle w:val="Hipervnculo"/>
@@ -1078,7 +1066,7 @@
                 <w:noProof/>
                 <w:webHidden/>
               </w:rPr>
-              <w:instrText xml:space="preserve"> PAGEREF _Toc164833840 \h </w:instrText>
+              <w:instrText xml:space="preserve"> PAGEREF _Toc165484621 \h </w:instrText>
             </w:r>
             <w:r>
               <w:rPr>
@@ -1120,7 +1108,7 @@
               <w:noProof/>
             </w:rPr>
           </w:pPr>
-          <w:hyperlink w:anchor="_Toc164833841" w:history="1">
+          <w:hyperlink w:anchor="_Toc165484622" w:history="1">
             <w:r>
               <w:rPr>
                 <w:rStyle w:val="Hipervnculo"/>
@@ -1150,7 +1138,7 @@
                 <w:noProof/>
                 <w:webHidden/>
               </w:rPr>
-              <w:instrText xml:space="preserve"> PAGEREF _Toc164833841 \h </w:instrText>
+              <w:instrText xml:space="preserve"> PAGEREF _Toc165484622 \h </w:instrText>
             </w:r>
             <w:r>
               <w:rPr>
@@ -1192,7 +1180,7 @@
               <w:noProof/>
             </w:rPr>
           </w:pPr>
-          <w:hyperlink w:anchor="_Toc164833842" w:history="1">
+          <w:hyperlink w:anchor="_Toc165484623" w:history="1">
             <w:r>
               <w:rPr>
                 <w:rStyle w:val="Hipervnculo"/>
@@ -1222,7 +1210,7 @@
                 <w:noProof/>
                 <w:webHidden/>
               </w:rPr>
-              <w:instrText xml:space="preserve"> PAGEREF _Toc164833842 \h </w:instrText>
+              <w:instrText xml:space="preserve"> PAGEREF _Toc165484623 \h </w:instrText>
             </w:r>
             <w:r>
               <w:rPr>
@@ -1264,7 +1252,7 @@
               <w:noProof/>
             </w:rPr>
           </w:pPr>
-          <w:hyperlink w:anchor="_Toc164833843" w:history="1">
+          <w:hyperlink w:anchor="_Toc165484624" w:history="1">
             <w:r>
               <w:rPr>
                 <w:rStyle w:val="Hipervnculo"/>
@@ -1273,7 +1261,7 @@
                 <w:bCs/>
                 <w:noProof/>
               </w:rPr>
-              <w:t>Fotografías del proyecto:</w:t>
+              <w:t>Hipótesis</w:t>
             </w:r>
             <w:r>
               <w:rPr>
@@ -1294,7 +1282,7 @@
                 <w:noProof/>
                 <w:webHidden/>
               </w:rPr>
-              <w:instrText xml:space="preserve"> PAGEREF _Toc164833843 \h </w:instrText>
+              <w:instrText xml:space="preserve"> PAGEREF _Toc165484624 \h </w:instrText>
             </w:r>
             <w:r>
               <w:rPr>
@@ -1314,7 +1302,7 @@
                 <w:noProof/>
                 <w:webHidden/>
               </w:rPr>
-              <w:t>12</w:t>
+              <w:t>11</w:t>
             </w:r>
             <w:r>
               <w:rPr>
@@ -1336,7 +1324,7 @@
               <w:noProof/>
             </w:rPr>
           </w:pPr>
-          <w:hyperlink w:anchor="_Toc164833844" w:history="1">
+          <w:hyperlink w:anchor="_Toc165484625" w:history="1">
             <w:r>
               <w:rPr>
                 <w:rStyle w:val="Hipervnculo"/>
@@ -1345,7 +1333,7 @@
                 <w:bCs/>
                 <w:noProof/>
               </w:rPr>
-              <w:t>Informe de Desarrollo: Sistema de Control de Siembras de Lechugas</w:t>
+              <w:t>Fotografías del proyecto:</w:t>
             </w:r>
             <w:r>
               <w:rPr>
@@ -1366,7 +1354,7 @@
                 <w:noProof/>
                 <w:webHidden/>
               </w:rPr>
-              <w:instrText xml:space="preserve"> PAGEREF _Toc164833844 \h </w:instrText>
+              <w:instrText xml:space="preserve"> PAGEREF _Toc165484625 \h </w:instrText>
             </w:r>
             <w:r>
               <w:rPr>
@@ -1386,7 +1374,7 @@
                 <w:noProof/>
                 <w:webHidden/>
               </w:rPr>
-              <w:t>15</w:t>
+              <w:t>12</w:t>
             </w:r>
             <w:r>
               <w:rPr>
@@ -1408,7 +1396,7 @@
               <w:noProof/>
             </w:rPr>
           </w:pPr>
-          <w:hyperlink w:anchor="_Toc164833845" w:history="1">
+          <w:hyperlink w:anchor="_Toc165484626" w:history="1">
             <w:r>
               <w:rPr>
                 <w:rStyle w:val="Hipervnculo"/>
@@ -1417,7 +1405,7 @@
                 <w:bCs/>
                 <w:noProof/>
               </w:rPr>
-              <w:t>Imágenes del programa</w:t>
+              <w:t>Informe de Desarrollo: Sistema de Control de Siembras de Lechugas</w:t>
             </w:r>
             <w:r>
               <w:rPr>
@@ -1438,7 +1426,7 @@
                 <w:noProof/>
                 <w:webHidden/>
               </w:rPr>
-              <w:instrText xml:space="preserve"> PAGEREF _Toc164833845 \h </w:instrText>
+              <w:instrText xml:space="preserve"> PAGEREF _Toc165484626 \h </w:instrText>
             </w:r>
             <w:r>
               <w:rPr>
@@ -1458,7 +1446,7 @@
                 <w:noProof/>
                 <w:webHidden/>
               </w:rPr>
-              <w:t>17</w:t>
+              <w:t>15</w:t>
             </w:r>
             <w:r>
               <w:rPr>
@@ -1480,7 +1468,7 @@
               <w:noProof/>
             </w:rPr>
           </w:pPr>
-          <w:hyperlink w:anchor="_Toc164833846" w:history="1">
+          <w:hyperlink w:anchor="_Toc165484627" w:history="1">
             <w:r>
               <w:rPr>
                 <w:rStyle w:val="Hipervnculo"/>
@@ -1489,6 +1477,78 @@
                 <w:bCs/>
                 <w:noProof/>
               </w:rPr>
+              <w:t>Imágenes del programa</w:t>
+            </w:r>
+            <w:r>
+              <w:rPr>
+                <w:noProof/>
+                <w:webHidden/>
+              </w:rPr>
+              <w:tab/>
+            </w:r>
+            <w:r>
+              <w:rPr>
+                <w:noProof/>
+                <w:webHidden/>
+              </w:rPr>
+              <w:fldChar w:fldCharType="begin"/>
+            </w:r>
+            <w:r>
+              <w:rPr>
+                <w:noProof/>
+                <w:webHidden/>
+              </w:rPr>
+              <w:instrText xml:space="preserve"> PAGEREF _Toc165484627 \h </w:instrText>
+            </w:r>
+            <w:r>
+              <w:rPr>
+                <w:noProof/>
+                <w:webHidden/>
+              </w:rPr>
+            </w:r>
+            <w:r>
+              <w:rPr>
+                <w:noProof/>
+                <w:webHidden/>
+              </w:rPr>
+              <w:fldChar w:fldCharType="separate"/>
+            </w:r>
+            <w:r>
+              <w:rPr>
+                <w:noProof/>
+                <w:webHidden/>
+              </w:rPr>
+              <w:t>17</w:t>
+            </w:r>
+            <w:r>
+              <w:rPr>
+                <w:noProof/>
+                <w:webHidden/>
+              </w:rPr>
+              <w:fldChar w:fldCharType="end"/>
+            </w:r>
+          </w:hyperlink>
+        </w:p>
+        <w:p>
+          <w:pPr>
+            <w:pStyle w:val="TDC1"/>
+            <w:tabs>
+              <w:tab w:val="right" w:leader="dot" w:pos="8828"/>
+            </w:tabs>
+            <w:rPr>
+              <w:rFonts w:cstheme="minorBidi"/>
+              <w:noProof/>
+            </w:rPr>
+          </w:pPr>
+          <w:hyperlink w:anchor="_Toc165484628" w:history="1">
+            <w:r>
+              <w:rPr>
+                <w:rStyle w:val="Hipervnculo"/>
+                <w:rFonts w:ascii="Segoe UI" w:hAnsi="Segoe UI" w:cs="Segoe UI"/>
+                <w:b/>
+                <w:bCs/>
+                <w:noProof/>
+              </w:rPr>
               <w:t>Cálculo de volumen de la lechuga</w:t>
             </w:r>
             <w:r>
@@ -1510,7 +1570,7 @@
                 <w:noProof/>
                 <w:webHidden/>
               </w:rPr>
-              <w:instrText xml:space="preserve"> PAGEREF _Toc164833846 \h </w:instrText>
+              <w:instrText xml:space="preserve"> PAGEREF _Toc165484628 \h </w:instrText>
             </w:r>
             <w:r>
               <w:rPr>
@@ -1531,6 +1591,78 @@
                 <w:webHidden/>
               </w:rPr>
               <w:t>22</w:t>
+            </w:r>
+            <w:r>
+              <w:rPr>
+                <w:noProof/>
+                <w:webHidden/>
+              </w:rPr>
+              <w:fldChar w:fldCharType="end"/>
+            </w:r>
+          </w:hyperlink>
+        </w:p>
+        <w:p>
+          <w:pPr>
+            <w:pStyle w:val="TDC1"/>
+            <w:tabs>
+              <w:tab w:val="right" w:leader="dot" w:pos="8828"/>
+            </w:tabs>
+            <w:rPr>
+              <w:rFonts w:cstheme="minorBidi"/>
+              <w:noProof/>
+            </w:rPr>
+          </w:pPr>
+          <w:hyperlink w:anchor="_Toc165484629" w:history="1">
+            <w:r>
+              <w:rPr>
+                <w:rStyle w:val="Hipervnculo"/>
+                <w:rFonts w:ascii="Segoe UI" w:hAnsi="Segoe UI" w:cs="Segoe UI"/>
+                <w:b/>
+                <w:bCs/>
+                <w:noProof/>
+              </w:rPr>
+              <w:t>Conclusiones</w:t>
+            </w:r>
+            <w:r>
+              <w:rPr>
+                <w:noProof/>
+                <w:webHidden/>
+              </w:rPr>
+              <w:tab/>
+            </w:r>
+            <w:r>
+              <w:rPr>
+                <w:noProof/>
+                <w:webHidden/>
+              </w:rPr>
+              <w:fldChar w:fldCharType="begin"/>
+            </w:r>
+            <w:r>
+              <w:rPr>
+                <w:noProof/>
+                <w:webHidden/>
+              </w:rPr>
+              <w:instrText xml:space="preserve"> PAGEREF _Toc165484629 \h </w:instrText>
+            </w:r>
+            <w:r>
+              <w:rPr>
+                <w:noProof/>
+                <w:webHidden/>
+              </w:rPr>
+            </w:r>
+            <w:r>
+              <w:rPr>
+                <w:noProof/>
+                <w:webHidden/>
+              </w:rPr>
+              <w:fldChar w:fldCharType="separate"/>
+            </w:r>
+            <w:r>
+              <w:rPr>
+                <w:noProof/>
+                <w:webHidden/>
+              </w:rPr>
+              <w:t>24</w:t>
             </w:r>
             <w:r>
               <w:rPr>
@@ -1579,7 +1711,7 @@
           <w:color w:val="000000" w:themeColor="text1"/>
         </w:rPr>
       </w:pPr>
-      <w:bookmarkStart w:id="0" w:name="_Toc164833833"/>
+      <w:bookmarkStart w:id="0" w:name="_Toc165484614"/>
       <w:r>
         <w:rPr>
           <w:rFonts w:ascii="Segoe UI" w:hAnsi="Segoe UI" w:cs="Segoe UI"/>
@@ -1806,7 +1938,7 @@
           <w:color w:val="000000" w:themeColor="text1"/>
         </w:rPr>
       </w:pPr>
-      <w:bookmarkStart w:id="1" w:name="_Toc164833834"/>
+      <w:bookmarkStart w:id="1" w:name="_Toc165484615"/>
       <w:r>
         <w:rPr>
           <w:rFonts w:ascii="Segoe UI" w:hAnsi="Segoe UI" w:cs="Segoe UI"/>
@@ -2175,7 +2307,7 @@
           <w:color w:val="000000" w:themeColor="text1"/>
         </w:rPr>
       </w:pPr>
-      <w:bookmarkStart w:id="2" w:name="_Toc164833835"/>
+      <w:bookmarkStart w:id="2" w:name="_Toc165484616"/>
       <w:r>
         <w:rPr>
           <w:rFonts w:ascii="Segoe UI" w:hAnsi="Segoe UI" w:cs="Segoe UI"/>
@@ -2412,7 +2544,7 @@
           <w:color w:val="000000" w:themeColor="text1"/>
         </w:rPr>
       </w:pPr>
-      <w:bookmarkStart w:id="3" w:name="_Toc164833836"/>
+      <w:bookmarkStart w:id="3" w:name="_Toc165484617"/>
       <w:r>
         <w:rPr>
           <w:rFonts w:ascii="Segoe UI" w:hAnsi="Segoe UI" w:cs="Segoe UI"/>
@@ -2942,7 +3074,7 @@
           <w:color w:val="000000" w:themeColor="text1"/>
         </w:rPr>
       </w:pPr>
-      <w:bookmarkStart w:id="4" w:name="_Toc164833837"/>
+      <w:bookmarkStart w:id="4" w:name="_Toc165484618"/>
       <w:r>
         <w:rPr>
           <w:rFonts w:ascii="Segoe UI" w:hAnsi="Segoe UI" w:cs="Segoe UI"/>
@@ -3208,7 +3340,7 @@
           <w:color w:val="000000" w:themeColor="text1"/>
         </w:rPr>
       </w:pPr>
-      <w:bookmarkStart w:id="5" w:name="_Toc164833838"/>
+      <w:bookmarkStart w:id="5" w:name="_Toc165484619"/>
       <w:r>
         <w:rPr>
           <w:rFonts w:ascii="Segoe UI" w:hAnsi="Segoe UI" w:cs="Segoe UI"/>
@@ -3552,7 +3684,7 @@
           <w:color w:val="000000" w:themeColor="text1"/>
         </w:rPr>
       </w:pPr>
-      <w:bookmarkStart w:id="6" w:name="_Toc164833839"/>
+      <w:bookmarkStart w:id="6" w:name="_Toc165484620"/>
       <w:r>
         <w:rPr>
           <w:rFonts w:ascii="Segoe UI" w:hAnsi="Segoe UI" w:cs="Segoe UI"/>
@@ -3818,7 +3950,7 @@
           <w:color w:val="000000" w:themeColor="text1"/>
         </w:rPr>
       </w:pPr>
-      <w:bookmarkStart w:id="7" w:name="_Toc164833840"/>
+      <w:bookmarkStart w:id="7" w:name="_Toc165484621"/>
       <w:r>
         <w:rPr>
           <w:rFonts w:ascii="Segoe UI" w:hAnsi="Segoe UI" w:cs="Segoe UI"/>
@@ -3958,7 +4090,7 @@
           <w:color w:val="000000" w:themeColor="text1"/>
         </w:rPr>
       </w:pPr>
-      <w:bookmarkStart w:id="8" w:name="_Toc164833841"/>
+      <w:bookmarkStart w:id="8" w:name="_Toc165484622"/>
       <w:r>
         <w:rPr>
           <w:rFonts w:ascii="Segoe UI" w:hAnsi="Segoe UI" w:cs="Segoe UI"/>
@@ -4259,7 +4391,7 @@
           <w:color w:val="000000" w:themeColor="text1"/>
         </w:rPr>
       </w:pPr>
-      <w:bookmarkStart w:id="9" w:name="_Toc164833842"/>
+      <w:bookmarkStart w:id="9" w:name="_Toc165484623"/>
       <w:r>
         <w:rPr>
           <w:rFonts w:ascii="Segoe UI" w:hAnsi="Segoe UI" w:cs="Segoe UI"/>
@@ -4360,6 +4492,7 @@
           <w:color w:val="000000" w:themeColor="text1"/>
         </w:rPr>
       </w:pPr>
+      <w:bookmarkStart w:id="10" w:name="_Toc165484624"/>
       <w:r>
         <w:rPr>
           <w:rFonts w:ascii="Segoe UI" w:hAnsi="Segoe UI" w:cs="Segoe UI"/>
@@ -4369,6 +4502,7 @@
         </w:rPr>
         <w:t>Hipótesis</w:t>
       </w:r>
+      <w:bookmarkEnd w:id="10"/>
     </w:p>
     <w:p/>
     <w:p>
@@ -4405,7 +4539,7 @@
           <w:color w:val="000000" w:themeColor="text1"/>
         </w:rPr>
       </w:pPr>
-      <w:bookmarkStart w:id="10" w:name="_Toc164833843"/>
+      <w:bookmarkStart w:id="11" w:name="_Toc165484625"/>
       <w:r>
         <w:rPr>
           <w:rFonts w:ascii="Segoe UI" w:hAnsi="Segoe UI" w:cs="Segoe UI"/>
@@ -4434,7 +4568,7 @@
         </w:rPr>
         <w:t>proyecto:</w:t>
       </w:r>
-      <w:bookmarkEnd w:id="10"/>
+      <w:bookmarkEnd w:id="11"/>
     </w:p>
     <w:p>
       <w:pPr>
@@ -5563,7 +5697,7 @@
           <w:lang w:val="es-MX"/>
         </w:rPr>
       </w:pPr>
-      <w:bookmarkStart w:id="11" w:name="_Toc164833844"/>
+      <w:bookmarkStart w:id="12" w:name="_Toc165484626"/>
       <w:r>
         <w:rPr>
           <w:rFonts w:ascii="Segoe UI" w:hAnsi="Segoe UI" w:cs="Segoe UI"/>
@@ -5575,7 +5709,7 @@
         <w:lastRenderedPageBreak/>
         <w:t>Informe de Desarrollo: Sistema de Control de Siembras de Lechugas</w:t>
       </w:r>
-      <w:bookmarkEnd w:id="11"/>
+      <w:bookmarkEnd w:id="12"/>
     </w:p>
     <w:p/>
     <w:p>
@@ -5981,7 +6115,134 @@
           <w:color w:val="000000" w:themeColor="text1"/>
           <w:lang w:val="es-MX"/>
         </w:rPr>
-        <w:t>4. Pruebas y Depuración</w:t>
+        <w:t xml:space="preserve">4. </w:t>
+      </w:r>
+      <w:r>
+        <w:rPr>
+          <w:rFonts w:ascii="Segoe UI" w:hAnsi="Segoe UI" w:cs="Segoe UI"/>
+          <w:b/>
+          <w:bCs/>
+          <w:color w:val="000000" w:themeColor="text1"/>
+          <w:lang w:val="es-MX"/>
+        </w:rPr>
+        <w:t>Encriptación de los datos</w:t>
+      </w:r>
+    </w:p>
+    <w:p>
+      <w:pPr>
+        <w:rPr>
+          <w:rFonts w:ascii="Segoe UI" w:hAnsi="Segoe UI" w:cs="Segoe UI"/>
+          <w:color w:val="000000" w:themeColor="text1"/>
+          <w:lang w:val="es-MX"/>
+        </w:rPr>
+      </w:pPr>
+      <w:r>
+        <w:rPr>
+          <w:rFonts w:ascii="Segoe UI" w:hAnsi="Segoe UI" w:cs="Segoe UI"/>
+          <w:color w:val="000000" w:themeColor="text1"/>
+          <w:lang w:val="es-MX"/>
+        </w:rPr>
+        <w:t>Para asegurar la integridad y confidencialidad de la información almacenada en el sistema, se implementó la funcionalidad de encriptación de datos utilizando el algoritmo AES (Advanced Encryption Standard). AES ha sido ampliamente reconocido como un pilar fundamental en el ámbito del cifrado simétrico y ha sido adoptado como estándar de referencia por el Instituto Nacional de Estándares y Tecnología (NIST) de los Estados Unidos desde 2001.</w:t>
+      </w:r>
+    </w:p>
+    <w:p>
+      <w:pPr>
+        <w:rPr>
+          <w:rFonts w:ascii="Segoe UI" w:hAnsi="Segoe UI" w:cs="Segoe UI"/>
+          <w:color w:val="000000" w:themeColor="text1"/>
+          <w:lang w:val="es-MX"/>
+        </w:rPr>
+      </w:pPr>
+      <w:r>
+        <w:rPr>
+          <w:rFonts w:ascii="Segoe UI" w:hAnsi="Segoe UI" w:cs="Segoe UI"/>
+          <w:color w:val="000000" w:themeColor="text1"/>
+          <w:lang w:val="es-MX"/>
+        </w:rPr>
+        <w:t>Este algoritmo opera sobre bloques de datos de 128 bits, ofreciendo flexibilidad en la longitud de las claves utilizadas, que pueden ser de 128, 192 o 256 bits. La flexibilidad en la longitud de las claves permite a los usuarios adaptar la seguridad de sus sistemas según las necesidades específicas de cada aplicación.</w:t>
+      </w:r>
+    </w:p>
+    <w:p>
+      <w:pPr>
+        <w:rPr>
+          <w:rFonts w:ascii="Segoe UI" w:hAnsi="Segoe UI" w:cs="Segoe UI"/>
+          <w:color w:val="000000" w:themeColor="text1"/>
+          <w:lang w:val="es-MX"/>
+        </w:rPr>
+      </w:pPr>
+      <w:r>
+        <w:rPr>
+          <w:rFonts w:ascii="Segoe UI" w:hAnsi="Segoe UI" w:cs="Segoe UI"/>
+          <w:color w:val="000000" w:themeColor="text1"/>
+          <w:lang w:val="es-MX"/>
+        </w:rPr>
+        <w:t>El proceso de cifrado de AES se basa en la realización de múltiples rondas de transformaciones, cuya cantidad varía dependiendo de la longitud de la clave empleada. Para claves de 128 bits, se ejecutan 10 rondas; para claves de 192 bits, se realizan 12 rondas; y para claves de 256 bits, se llevan a cabo 14 rondas. Estas rondas de transformaciones incluyen operaciones como SubBytes, ShiftRows, MixColumns y AddRoundKey, que alteran los datos de manera específica en cada etapa del proceso, proporcionando así un alto nivel de seguridad.</w:t>
+      </w:r>
+    </w:p>
+    <w:p>
+      <w:pPr>
+        <w:rPr>
+          <w:rFonts w:ascii="Segoe UI" w:hAnsi="Segoe UI" w:cs="Segoe UI"/>
+          <w:color w:val="000000" w:themeColor="text1"/>
+          <w:lang w:val="es-MX"/>
+        </w:rPr>
+      </w:pPr>
+      <w:r>
+        <w:rPr>
+          <w:rFonts w:ascii="Segoe UI" w:hAnsi="Segoe UI" w:cs="Segoe UI"/>
+          <w:color w:val="000000" w:themeColor="text1"/>
+          <w:lang w:val="es-MX"/>
+        </w:rPr>
+        <w:t>El proceso de descifrado sigue un procedimiento similar al de cifrado, pero en orden inverso, permitiendo recuperar el texto original a partir del texto cifrado mediante el uso de la clave de descifrado correspondiente.</w:t>
+      </w:r>
+    </w:p>
+    <w:p>
+      <w:pPr>
+        <w:rPr>
+          <w:rFonts w:ascii="Segoe UI" w:hAnsi="Segoe UI" w:cs="Segoe UI"/>
+          <w:color w:val="000000" w:themeColor="text1"/>
+          <w:lang w:val="es-MX"/>
+        </w:rPr>
+      </w:pPr>
+      <w:r>
+        <w:rPr>
+          <w:rFonts w:ascii="Segoe UI" w:hAnsi="Segoe UI" w:cs="Segoe UI"/>
+          <w:color w:val="000000" w:themeColor="text1"/>
+          <w:lang w:val="es-MX"/>
+        </w:rPr>
+        <w:lastRenderedPageBreak/>
+        <w:t>La robustez y eficiencia de AES lo convierten en una opción ampliamente utilizada en diversas aplicaciones, desde el cifrado de datos en dispositivos electrónicos hasta la protección de comunicaciones en línea. Su capacidad para garantizar la confidencialidad e integridad de la información lo posiciona como un componente fundamental en la seguridad de sistemas y redes en la era digital. En el contexto de este proyecto, la implementación de AES asegura la protección de los datos almacenados, brindando tranquilidad y confianza a los usuarios del sistema de control de siembras de lechugas.</w:t>
+      </w:r>
+    </w:p>
+    <w:p>
+      <w:pPr>
+        <w:rPr>
+          <w:rFonts w:ascii="Segoe UI" w:hAnsi="Segoe UI" w:cs="Segoe UI"/>
+          <w:b/>
+          <w:bCs/>
+          <w:color w:val="000000" w:themeColor="text1"/>
+          <w:lang w:val="es-MX"/>
+        </w:rPr>
+      </w:pPr>
+      <w:r>
+        <w:rPr>
+          <w:rFonts w:ascii="Segoe UI" w:hAnsi="Segoe UI" w:cs="Segoe UI"/>
+          <w:b/>
+          <w:bCs/>
+          <w:color w:val="000000" w:themeColor="text1"/>
+          <w:lang w:val="es-MX"/>
+        </w:rPr>
+        <w:t>5</w:t>
+      </w:r>
+      <w:r>
+        <w:rPr>
+          <w:rFonts w:ascii="Segoe UI" w:hAnsi="Segoe UI" w:cs="Segoe UI"/>
+          <w:b/>
+          <w:bCs/>
+          <w:color w:val="000000" w:themeColor="text1"/>
+          <w:lang w:val="es-MX"/>
+        </w:rPr>
+        <w:t>. Pruebas y Depuración</w:t>
       </w:r>
     </w:p>
     <w:p>
@@ -6179,6 +6440,36 @@
     </w:p>
     <w:p>
       <w:pPr>
+        <w:jc w:val="both"/>
+        <w:rPr>
+          <w:rFonts w:ascii="Segoe UI" w:hAnsi="Segoe UI" w:cs="Segoe UI"/>
+          <w:color w:val="000000" w:themeColor="text1"/>
+          <w:lang w:val="es-MX"/>
+        </w:rPr>
+      </w:pPr>
+    </w:p>
+    <w:p>
+      <w:pPr>
+        <w:jc w:val="both"/>
+        <w:rPr>
+          <w:rFonts w:ascii="Segoe UI" w:hAnsi="Segoe UI" w:cs="Segoe UI"/>
+          <w:color w:val="000000" w:themeColor="text1"/>
+          <w:lang w:val="es-MX"/>
+        </w:rPr>
+      </w:pPr>
+    </w:p>
+    <w:p>
+      <w:pPr>
+        <w:jc w:val="both"/>
+        <w:rPr>
+          <w:rFonts w:ascii="Segoe UI" w:hAnsi="Segoe UI" w:cs="Segoe UI"/>
+          <w:color w:val="000000" w:themeColor="text1"/>
+          <w:lang w:val="es-MX"/>
+        </w:rPr>
+      </w:pPr>
+    </w:p>
+    <w:p>
+      <w:pPr>
         <w:pStyle w:val="Ttulo1"/>
         <w:rPr>
           <w:rFonts w:ascii="Segoe UI" w:hAnsi="Segoe UI" w:cs="Segoe UI"/>
@@ -6188,7 +6479,7 @@
           <w:lang w:val="es-MX"/>
         </w:rPr>
       </w:pPr>
-      <w:bookmarkStart w:id="12" w:name="_Toc164833845"/>
+      <w:bookmarkStart w:id="13" w:name="_Toc165484627"/>
       <w:r>
         <w:rPr>
           <w:rFonts w:ascii="Segoe UI" w:hAnsi="Segoe UI" w:cs="Segoe UI"/>
@@ -6200,7 +6491,7 @@
         <w:lastRenderedPageBreak/>
         <w:t>Imágenes del programa</w:t>
       </w:r>
-      <w:bookmarkEnd w:id="12"/>
+      <w:bookmarkEnd w:id="13"/>
     </w:p>
     <w:p>
       <w:pPr>
@@ -7639,7 +7930,7 @@
           <w:lang w:val="es-MX"/>
         </w:rPr>
       </w:pPr>
-      <w:bookmarkStart w:id="13" w:name="_Toc164833846"/>
+      <w:bookmarkStart w:id="14" w:name="_Toc165484628"/>
       <w:r>
         <w:rPr>
           <w:rFonts w:ascii="Segoe UI" w:hAnsi="Segoe UI" w:cs="Segoe UI"/>
@@ -7671,7 +7962,7 @@
         </w:rPr>
         <w:t>lculo de volumen de la lechuga</w:t>
       </w:r>
-      <w:bookmarkEnd w:id="13"/>
+      <w:bookmarkEnd w:id="14"/>
     </w:p>
     <w:p>
       <w:pPr>
@@ -8249,6 +8540,7 @@
           <w:lang w:val="es-MX"/>
         </w:rPr>
       </w:pPr>
+      <w:bookmarkStart w:id="15" w:name="_Toc165484629"/>
       <w:r>
         <w:rPr>
           <w:rFonts w:ascii="Segoe UI" w:hAnsi="Segoe UI" w:cs="Segoe UI"/>
@@ -8259,6 +8551,7 @@
         </w:rPr>
         <w:t>Conclusiones</w:t>
       </w:r>
+      <w:bookmarkEnd w:id="15"/>
     </w:p>
     <w:p>
       <w:pPr>
@@ -11027,6 +11320,17 @@
       <w:shd w:val="clear" w:color="auto" w:fill="E1DFDD"/>
     </w:rPr>
   </w:style>
+  <w:style w:type="paragraph" w:styleId="Prrafodelista">
+    <w:name w:val="List Paragraph"/>
+    <w:basedOn w:val="Normal"/>
+    <w:uiPriority w:val="34"/>
+    <w:qFormat/>
+    <w:rsid w:val="005B28E0"/>
+    <w:pPr>
+      <w:ind w:left="720"/>
+      <w:contextualSpacing/>
+    </w:pPr>
+  </w:style>
 </w:styles>
 </file>
 
@@ -11234,7 +11538,9 @@
   </w:compat>
   <w:rsids>
     <w:rsidRoot w:val="0084594A"/>
+    <w:rsid w:val="000877A1"/>
     <w:rsid w:val="0069390D"/>
+    <w:rsid w:val="00715AAA"/>
     <w:rsid w:val="00770493"/>
     <w:rsid w:val="0084594A"/>
     <w:rsid w:val="00DD4FA6"/>

</xml_diff>